<commit_message>
doc modified and pdf uploaded
</commit_message>
<xml_diff>
--- a/ooad.persistence.hibernate.demo/使用说明.docx
+++ b/ooad.persistence.hibernate.demo/使用说明.docx
@@ -200,12 +200,14 @@
         </w:rPr>
         <w:t>增加出版物（</w:t>
       </w:r>
+      <w:proofErr w:type="spellStart"/>
       <w:r>
         <w:rPr>
           <w:rFonts w:hint="eastAsia"/>
         </w:rPr>
         <w:t>addbook_title_type</w:t>
       </w:r>
+      <w:proofErr w:type="spellEnd"/>
       <w:r>
         <w:rPr>
           <w:rFonts w:hint="eastAsia"/>
@@ -230,12 +232,14 @@
         </w:rPr>
         <w:t>删除出版物（</w:t>
       </w:r>
+      <w:proofErr w:type="spellStart"/>
       <w:r>
         <w:rPr>
           <w:rFonts w:hint="eastAsia"/>
         </w:rPr>
         <w:t>deletebook_title</w:t>
       </w:r>
+      <w:proofErr w:type="spellEnd"/>
       <w:r>
         <w:rPr>
           <w:rFonts w:hint="eastAsia"/>
@@ -264,7 +268,21 @@
         <w:rPr>
           <w:rFonts w:hint="eastAsia"/>
         </w:rPr>
-        <w:t>(readbook_title)</w:t>
+        <w:t>(</w:t>
+      </w:r>
+      <w:proofErr w:type="spellStart"/>
+      <w:r>
+        <w:rPr>
+          <w:rFonts w:hint="eastAsia"/>
+        </w:rPr>
+        <w:t>readbook_title</w:t>
+      </w:r>
+      <w:proofErr w:type="spellEnd"/>
+      <w:r>
+        <w:rPr>
+          <w:rFonts w:hint="eastAsia"/>
+        </w:rPr>
+        <w:t>)</w:t>
       </w:r>
     </w:p>
     <w:p>
@@ -288,7 +306,21 @@
         <w:rPr>
           <w:rFonts w:hint="eastAsia"/>
         </w:rPr>
-        <w:t>(lendbook_friend_title)</w:t>
+        <w:t>(</w:t>
+      </w:r>
+      <w:proofErr w:type="spellStart"/>
+      <w:r>
+        <w:rPr>
+          <w:rFonts w:hint="eastAsia"/>
+        </w:rPr>
+        <w:t>lendbook_friend_title</w:t>
+      </w:r>
+      <w:proofErr w:type="spellEnd"/>
+      <w:r>
+        <w:rPr>
+          <w:rFonts w:hint="eastAsia"/>
+        </w:rPr>
+        <w:t>)</w:t>
       </w:r>
     </w:p>
     <w:p>
@@ -312,7 +344,21 @@
         <w:rPr>
           <w:rFonts w:hint="eastAsia"/>
         </w:rPr>
-        <w:t>(returnbook_friend_title)</w:t>
+        <w:t>(</w:t>
+      </w:r>
+      <w:proofErr w:type="spellStart"/>
+      <w:r>
+        <w:rPr>
+          <w:rFonts w:hint="eastAsia"/>
+        </w:rPr>
+        <w:t>returnbook_friend_title</w:t>
+      </w:r>
+      <w:proofErr w:type="spellEnd"/>
+      <w:r>
+        <w:rPr>
+          <w:rFonts w:hint="eastAsia"/>
+        </w:rPr>
+        <w:t>)</w:t>
       </w:r>
     </w:p>
     <w:p>
@@ -336,7 +382,21 @@
         <w:rPr>
           <w:rFonts w:hint="eastAsia"/>
         </w:rPr>
-        <w:t>(bookstatus_title)</w:t>
+        <w:t>(</w:t>
+      </w:r>
+      <w:proofErr w:type="spellStart"/>
+      <w:r>
+        <w:rPr>
+          <w:rFonts w:hint="eastAsia"/>
+        </w:rPr>
+        <w:t>bookstatus_title</w:t>
+      </w:r>
+      <w:proofErr w:type="spellEnd"/>
+      <w:r>
+        <w:rPr>
+          <w:rFonts w:hint="eastAsia"/>
+        </w:rPr>
+        <w:t>)</w:t>
       </w:r>
     </w:p>
     <w:p>
@@ -349,6 +409,9 @@
         <w:spacing w:line="480" w:lineRule="auto"/>
         <w:ind w:firstLineChars="0"/>
         <w:jc w:val="left"/>
+        <w:rPr>
+          <w:rFonts w:hint="eastAsia"/>
+        </w:rPr>
       </w:pPr>
       <w:r>
         <w:rPr>
@@ -360,7 +423,21 @@
         <w:rPr>
           <w:rFonts w:hint="eastAsia"/>
         </w:rPr>
-        <w:t>(gethistory_friend)</w:t>
+        <w:t>(</w:t>
+      </w:r>
+      <w:proofErr w:type="spellStart"/>
+      <w:r>
+        <w:rPr>
+          <w:rFonts w:hint="eastAsia"/>
+        </w:rPr>
+        <w:t>gethistory_friend</w:t>
+      </w:r>
+      <w:proofErr w:type="spellEnd"/>
+      <w:r>
+        <w:rPr>
+          <w:rFonts w:hint="eastAsia"/>
+        </w:rPr>
+        <w:t>)</w:t>
       </w:r>
     </w:p>
     <w:p>
@@ -373,6 +450,85 @@
         <w:spacing w:line="480" w:lineRule="auto"/>
         <w:ind w:firstLineChars="0"/>
         <w:jc w:val="left"/>
+        <w:rPr>
+          <w:rFonts w:hint="eastAsia"/>
+        </w:rPr>
+      </w:pPr>
+      <w:r>
+        <w:rPr>
+          <w:rFonts w:hint="eastAsia"/>
+        </w:rPr>
+        <w:t>查看读书笔记历史</w:t>
+      </w:r>
+      <w:r>
+        <w:rPr>
+          <w:rFonts w:hint="eastAsia"/>
+        </w:rPr>
+        <w:t>(</w:t>
+      </w:r>
+      <w:proofErr w:type="spellStart"/>
+      <w:r>
+        <w:rPr>
+          <w:rFonts w:hint="eastAsia"/>
+        </w:rPr>
+        <w:t>getnote_title</w:t>
+      </w:r>
+      <w:proofErr w:type="spellEnd"/>
+      <w:r>
+        <w:rPr>
+          <w:rFonts w:hint="eastAsia"/>
+        </w:rPr>
+        <w:t>)</w:t>
+      </w:r>
+    </w:p>
+    <w:p>
+      <w:pPr>
+        <w:pStyle w:val="a3"/>
+        <w:numPr>
+          <w:ilvl w:val="0"/>
+          <w:numId w:val="2"/>
+        </w:numPr>
+        <w:spacing w:line="480" w:lineRule="auto"/>
+        <w:ind w:firstLineChars="0"/>
+        <w:jc w:val="left"/>
+      </w:pPr>
+      <w:r>
+        <w:rPr>
+          <w:rFonts w:hint="eastAsia"/>
+        </w:rPr>
+        <w:t>查看书籍评论历史</w:t>
+      </w:r>
+      <w:r>
+        <w:rPr>
+          <w:rFonts w:hint="eastAsia"/>
+        </w:rPr>
+        <w:t>(</w:t>
+      </w:r>
+      <w:proofErr w:type="spellStart"/>
+      <w:r>
+        <w:rPr>
+          <w:rFonts w:hint="eastAsia"/>
+        </w:rPr>
+        <w:t>getcomment_title</w:t>
+      </w:r>
+      <w:proofErr w:type="spellEnd"/>
+      <w:r>
+        <w:rPr>
+          <w:rFonts w:hint="eastAsia"/>
+        </w:rPr>
+        <w:t>)</w:t>
+      </w:r>
+    </w:p>
+    <w:p>
+      <w:pPr>
+        <w:pStyle w:val="a3"/>
+        <w:numPr>
+          <w:ilvl w:val="0"/>
+          <w:numId w:val="2"/>
+        </w:numPr>
+        <w:spacing w:line="480" w:lineRule="auto"/>
+        <w:ind w:firstLineChars="0"/>
+        <w:jc w:val="left"/>
       </w:pPr>
       <w:r>
         <w:rPr>
@@ -399,9 +555,6 @@
         <w:spacing w:line="480" w:lineRule="auto"/>
         <w:ind w:left="420"/>
         <w:jc w:val="left"/>
-        <w:rPr>
-          <w:rFonts w:hint="eastAsia"/>
-        </w:rPr>
       </w:pPr>
       <w:r>
         <w:rPr>
@@ -468,9 +621,6 @@
         <w:spacing w:line="480" w:lineRule="auto"/>
         <w:ind w:firstLineChars="0"/>
         <w:jc w:val="left"/>
-        <w:rPr>
-          <w:rFonts w:hint="eastAsia"/>
-        </w:rPr>
       </w:pPr>
       <w:r>
         <w:rPr>
@@ -489,14 +639,12 @@
         <w:spacing w:line="480" w:lineRule="auto"/>
         <w:ind w:firstLineChars="0"/>
         <w:jc w:val="left"/>
-        <w:rPr>
-          <w:rFonts w:hint="eastAsia"/>
-        </w:rPr>
-      </w:pPr>
-      <w:r>
-        <w:rPr>
-          <w:rFonts w:hint="eastAsia"/>
-        </w:rPr>
+      </w:pPr>
+      <w:r>
+        <w:rPr>
+          <w:rFonts w:hint="eastAsia"/>
+        </w:rPr>
+        <w:lastRenderedPageBreak/>
         <w:t>使用增加出版物命令，加入纸质书</w:t>
       </w:r>
       <w:r>
@@ -511,9 +659,6 @@
         <w:spacing w:line="480" w:lineRule="auto"/>
         <w:ind w:left="360" w:firstLine="420"/>
         <w:jc w:val="left"/>
-        <w:rPr>
-          <w:rFonts w:hint="eastAsia"/>
-        </w:rPr>
       </w:pPr>
       <w:r>
         <w:rPr>
@@ -572,15 +717,11 @@
         <w:spacing w:line="480" w:lineRule="auto"/>
         <w:ind w:firstLineChars="0"/>
         <w:jc w:val="left"/>
-        <w:rPr>
-          <w:rFonts w:hint="eastAsia"/>
-        </w:rPr>
-      </w:pPr>
-      <w:r>
-        <w:rPr>
-          <w:rFonts w:hint="eastAsia"/>
-        </w:rPr>
-        <w:lastRenderedPageBreak/>
+      </w:pPr>
+      <w:r>
+        <w:rPr>
+          <w:rFonts w:hint="eastAsia"/>
+        </w:rPr>
         <w:t>可以看见数据库系统中存在出版物</w:t>
       </w:r>
       <w:r>
@@ -595,9 +736,6 @@
         <w:spacing w:line="480" w:lineRule="auto"/>
         <w:ind w:left="420" w:firstLine="360"/>
         <w:jc w:val="left"/>
-        <w:rPr>
-          <w:rFonts w:hint="eastAsia"/>
-        </w:rPr>
       </w:pPr>
       <w:r>
         <w:rPr>
@@ -657,9 +795,6 @@
         <w:spacing w:line="480" w:lineRule="auto"/>
         <w:ind w:firstLineChars="0"/>
         <w:jc w:val="left"/>
-        <w:rPr>
-          <w:rFonts w:hint="eastAsia"/>
-        </w:rPr>
       </w:pPr>
       <w:r>
         <w:rPr>
@@ -685,9 +820,6 @@
         <w:spacing w:line="480" w:lineRule="auto"/>
         <w:ind w:left="420" w:firstLine="360"/>
         <w:jc w:val="left"/>
-        <w:rPr>
-          <w:rFonts w:hint="eastAsia"/>
-        </w:rPr>
       </w:pPr>
       <w:r>
         <w:rPr>
@@ -747,9 +879,6 @@
         <w:spacing w:line="480" w:lineRule="auto"/>
         <w:ind w:firstLineChars="0"/>
         <w:jc w:val="left"/>
-        <w:rPr>
-          <w:rFonts w:hint="eastAsia"/>
-        </w:rPr>
       </w:pPr>
       <w:r>
         <w:rPr>
@@ -769,9 +898,6 @@
         <w:spacing w:line="480" w:lineRule="auto"/>
         <w:ind w:left="360" w:firstLine="420"/>
         <w:jc w:val="left"/>
-        <w:rPr>
-          <w:rFonts w:hint="eastAsia"/>
-        </w:rPr>
       </w:pPr>
       <w:r>
         <w:rPr>
@@ -830,9 +956,6 @@
         <w:spacing w:line="480" w:lineRule="auto"/>
         <w:ind w:firstLineChars="0"/>
         <w:jc w:val="left"/>
-        <w:rPr>
-          <w:rFonts w:hint="eastAsia"/>
-        </w:rPr>
       </w:pPr>
       <w:r>
         <w:rPr>
@@ -897,9 +1020,6 @@
         <w:spacing w:line="480" w:lineRule="auto"/>
         <w:ind w:firstLineChars="0"/>
         <w:jc w:val="left"/>
-        <w:rPr>
-          <w:rFonts w:hint="eastAsia"/>
-        </w:rPr>
       </w:pPr>
       <w:r>
         <w:rPr>
@@ -976,9 +1096,6 @@
         <w:spacing w:line="480" w:lineRule="auto"/>
         <w:ind w:firstLineChars="0"/>
         <w:jc w:val="left"/>
-        <w:rPr>
-          <w:rFonts w:hint="eastAsia"/>
-        </w:rPr>
       </w:pPr>
       <w:r>
         <w:rPr>
@@ -986,12 +1103,14 @@
         </w:rPr>
         <w:t>开始写评论，写完评论内容后写</w:t>
       </w:r>
+      <w:proofErr w:type="spellStart"/>
       <w:r>
         <w:rPr>
           <w:rFonts w:hint="eastAsia"/>
         </w:rPr>
         <w:t>uri</w:t>
       </w:r>
+      <w:proofErr w:type="spellEnd"/>
       <w:r>
         <w:rPr>
           <w:rFonts w:hint="eastAsia"/>
@@ -1113,9 +1232,6 @@
         <w:spacing w:line="480" w:lineRule="auto"/>
         <w:ind w:firstLineChars="0"/>
         <w:jc w:val="left"/>
-        <w:rPr>
-          <w:rFonts w:hint="eastAsia"/>
-        </w:rPr>
       </w:pPr>
       <w:r>
         <w:rPr>
@@ -1173,6 +1289,7 @@
         <w:rPr>
           <w:noProof/>
         </w:rPr>
+        <w:lastRenderedPageBreak/>
         <w:drawing>
           <wp:inline distT="0" distB="0" distL="0" distR="0" wp14:anchorId="73AB6868" wp14:editId="11D14064">
             <wp:extent cx="3153215" cy="990738"/>
@@ -1226,15 +1343,11 @@
         <w:spacing w:line="480" w:lineRule="auto"/>
         <w:ind w:firstLineChars="0"/>
         <w:jc w:val="left"/>
-        <w:rPr>
-          <w:rFonts w:hint="eastAsia"/>
-        </w:rPr>
-      </w:pPr>
-      <w:r>
-        <w:rPr>
-          <w:rFonts w:hint="eastAsia"/>
-        </w:rPr>
-        <w:lastRenderedPageBreak/>
+      </w:pPr>
+      <w:r>
+        <w:rPr>
+          <w:rFonts w:hint="eastAsia"/>
+        </w:rPr>
         <w:t>结束阅读后，上次阅读的结束时间被记录到数据库中</w:t>
       </w:r>
       <w:r>
@@ -1294,9 +1407,6 @@
         <w:spacing w:line="480" w:lineRule="auto"/>
         <w:ind w:firstLineChars="0"/>
         <w:jc w:val="left"/>
-        <w:rPr>
-          <w:rFonts w:hint="eastAsia"/>
-        </w:rPr>
       </w:pPr>
       <w:r>
         <w:rPr>
@@ -1316,9 +1426,6 @@
         <w:spacing w:line="480" w:lineRule="auto"/>
         <w:ind w:left="360" w:firstLine="420"/>
         <w:jc w:val="left"/>
-        <w:rPr>
-          <w:rFonts w:hint="eastAsia"/>
-        </w:rPr>
       </w:pPr>
       <w:r>
         <w:rPr>
@@ -1377,9 +1484,6 @@
         <w:spacing w:line="480" w:lineRule="auto"/>
         <w:ind w:firstLineChars="0"/>
         <w:jc w:val="left"/>
-        <w:rPr>
-          <w:rFonts w:hint="eastAsia"/>
-        </w:rPr>
       </w:pPr>
       <w:r>
         <w:rPr>
@@ -1444,9 +1548,6 @@
         <w:spacing w:line="480" w:lineRule="auto"/>
         <w:ind w:firstLineChars="0"/>
         <w:jc w:val="left"/>
-        <w:rPr>
-          <w:rFonts w:hint="eastAsia"/>
-        </w:rPr>
       </w:pPr>
       <w:r>
         <w:rPr>
@@ -1518,9 +1619,6 @@
         <w:spacing w:line="480" w:lineRule="auto"/>
         <w:ind w:left="780"/>
         <w:jc w:val="left"/>
-        <w:rPr>
-          <w:rFonts w:hint="eastAsia"/>
-        </w:rPr>
       </w:pPr>
       <w:r>
         <w:rPr>
@@ -1580,9 +1678,6 @@
         <w:spacing w:line="480" w:lineRule="auto"/>
         <w:ind w:firstLineChars="0"/>
         <w:jc w:val="left"/>
-        <w:rPr>
-          <w:rFonts w:hint="eastAsia"/>
-        </w:rPr>
       </w:pPr>
       <w:r>
         <w:rPr>
@@ -1615,9 +1710,6 @@
         <w:spacing w:line="480" w:lineRule="auto"/>
         <w:ind w:left="780" w:firstLineChars="0" w:firstLine="0"/>
         <w:jc w:val="left"/>
-        <w:rPr>
-          <w:rFonts w:hint="eastAsia"/>
-        </w:rPr>
       </w:pPr>
       <w:r>
         <w:rPr>
@@ -1676,9 +1768,6 @@
         <w:spacing w:line="480" w:lineRule="auto"/>
         <w:ind w:firstLineChars="0"/>
         <w:jc w:val="left"/>
-        <w:rPr>
-          <w:rFonts w:hint="eastAsia"/>
-        </w:rPr>
       </w:pPr>
       <w:r>
         <w:rPr>
@@ -1690,7 +1779,14 @@
         <w:rPr>
           <w:rFonts w:hint="eastAsia"/>
         </w:rPr>
-        <w:t>的状态变</w:t>
+        <w:t>的状态</w:t>
+      </w:r>
+      <w:proofErr w:type="gramStart"/>
+      <w:r>
+        <w:rPr>
+          <w:rFonts w:hint="eastAsia"/>
+        </w:rPr>
+        <w:t>变</w:t>
       </w:r>
       <w:r>
         <w:rPr>
@@ -1704,10 +1800,14 @@
         </w:rPr>
         <w:t>可借阅</w:t>
       </w:r>
+      <w:bookmarkStart w:id="0" w:name="_GoBack"/>
+      <w:bookmarkEnd w:id="0"/>
+      <w:proofErr w:type="gramEnd"/>
       <w:r>
         <w:rPr>
           <w:noProof/>
         </w:rPr>
+        <w:lastRenderedPageBreak/>
         <w:drawing>
           <wp:inline distT="0" distB="0" distL="0" distR="0" wp14:anchorId="69FD1CA0" wp14:editId="2E400895">
             <wp:extent cx="3629532" cy="857370"/>
@@ -1761,9 +1861,6 @@
         <w:spacing w:line="480" w:lineRule="auto"/>
         <w:ind w:firstLineChars="0"/>
         <w:jc w:val="left"/>
-        <w:rPr>
-          <w:rFonts w:hint="eastAsia"/>
-        </w:rPr>
       </w:pPr>
       <w:r>
         <w:rPr>
@@ -1783,8 +1880,6 @@
         </w:rPr>
         <w:t>时间</w:t>
       </w:r>
-      <w:bookmarkStart w:id="0" w:name="_GoBack"/>
-      <w:bookmarkEnd w:id="0"/>
     </w:p>
     <w:p>
       <w:pPr>
@@ -1800,7 +1895,6 @@
           <w:rFonts w:hint="eastAsia"/>
           <w:noProof/>
         </w:rPr>
-        <w:lastRenderedPageBreak/>
         <w:drawing>
           <wp:inline distT="0" distB="0" distL="0" distR="0" wp14:anchorId="69960987" wp14:editId="3BF8723C">
             <wp:extent cx="3858164" cy="1009791"/>
@@ -1843,6 +1937,447 @@
           </wp:inline>
         </w:drawing>
       </w:r>
+    </w:p>
+    <w:p>
+      <w:pPr>
+        <w:pStyle w:val="a3"/>
+        <w:numPr>
+          <w:ilvl w:val="0"/>
+          <w:numId w:val="3"/>
+        </w:numPr>
+        <w:spacing w:line="480" w:lineRule="auto"/>
+        <w:ind w:firstLineChars="0"/>
+        <w:jc w:val="left"/>
+        <w:rPr>
+          <w:rFonts w:hint="eastAsia"/>
+        </w:rPr>
+      </w:pPr>
+      <w:r>
+        <w:rPr>
+          <w:rFonts w:hint="eastAsia"/>
+        </w:rPr>
+        <w:t>查询朋友</w:t>
+      </w:r>
+      <w:r>
+        <w:rPr>
+          <w:rFonts w:hint="eastAsia"/>
+        </w:rPr>
+        <w:t>carrot</w:t>
+      </w:r>
+      <w:r>
+        <w:rPr>
+          <w:rFonts w:hint="eastAsia"/>
+        </w:rPr>
+        <w:t>的借书记录</w:t>
+      </w:r>
+      <w:r>
+        <w:rPr>
+          <w:rFonts w:hint="eastAsia"/>
+        </w:rPr>
+        <w:t>，得到起止时间和所借书目</w:t>
+      </w:r>
+    </w:p>
+    <w:p>
+      <w:pPr>
+        <w:spacing w:line="480" w:lineRule="auto"/>
+        <w:ind w:left="420" w:firstLine="420"/>
+        <w:jc w:val="left"/>
+        <w:rPr>
+          <w:rFonts w:hint="eastAsia"/>
+        </w:rPr>
+      </w:pPr>
+      <w:r>
+        <w:rPr>
+          <w:noProof/>
+        </w:rPr>
+        <w:drawing>
+          <wp:inline distT="0" distB="0" distL="0" distR="0" wp14:anchorId="2B32DD19" wp14:editId="5958CE10">
+            <wp:extent cx="2572109" cy="333422"/>
+            <wp:effectExtent l="0" t="0" r="0" b="9525"/>
+            <wp:docPr id="2" name="图片 2"/>
+            <wp:cNvGraphicFramePr>
+              <a:graphicFrameLocks xmlns:a="http://schemas.openxmlformats.org/drawingml/2006/main" noChangeAspect="1"/>
+            </wp:cNvGraphicFramePr>
+            <a:graphic xmlns:a="http://schemas.openxmlformats.org/drawingml/2006/main">
+              <a:graphicData uri="http://schemas.openxmlformats.org/drawingml/2006/picture">
+                <pic:pic xmlns:pic="http://schemas.openxmlformats.org/drawingml/2006/picture">
+                  <pic:nvPicPr>
+                    <pic:cNvPr id="0" name="get carrot.PNG"/>
+                    <pic:cNvPicPr/>
+                  </pic:nvPicPr>
+                  <pic:blipFill>
+                    <a:blip r:embed="rId25">
+                      <a:extLst>
+                        <a:ext uri="{28A0092B-C50C-407E-A947-70E740481C1C}">
+                          <a14:useLocalDpi xmlns:a14="http://schemas.microsoft.com/office/drawing/2010/main" val="0"/>
+                        </a:ext>
+                      </a:extLst>
+                    </a:blip>
+                    <a:stretch>
+                      <a:fillRect/>
+                    </a:stretch>
+                  </pic:blipFill>
+                  <pic:spPr>
+                    <a:xfrm>
+                      <a:off x="0" y="0"/>
+                      <a:ext cx="2572109" cy="333422"/>
+                    </a:xfrm>
+                    <a:prstGeom prst="rect">
+                      <a:avLst/>
+                    </a:prstGeom>
+                  </pic:spPr>
+                </pic:pic>
+              </a:graphicData>
+            </a:graphic>
+          </wp:inline>
+        </w:drawing>
+      </w:r>
+      <w:r>
+        <w:rPr>
+          <w:rFonts w:hint="eastAsia"/>
+          <w:noProof/>
+        </w:rPr>
+        <w:drawing>
+          <wp:inline distT="0" distB="0" distL="0" distR="0">
+            <wp:extent cx="3610479" cy="466790"/>
+            <wp:effectExtent l="0" t="0" r="9525" b="9525"/>
+            <wp:docPr id="3" name="图片 3"/>
+            <wp:cNvGraphicFramePr>
+              <a:graphicFrameLocks xmlns:a="http://schemas.openxmlformats.org/drawingml/2006/main" noChangeAspect="1"/>
+            </wp:cNvGraphicFramePr>
+            <a:graphic xmlns:a="http://schemas.openxmlformats.org/drawingml/2006/main">
+              <a:graphicData uri="http://schemas.openxmlformats.org/drawingml/2006/picture">
+                <pic:pic xmlns:pic="http://schemas.openxmlformats.org/drawingml/2006/picture">
+                  <pic:nvPicPr>
+                    <pic:cNvPr id="0" name="get history.PNG"/>
+                    <pic:cNvPicPr/>
+                  </pic:nvPicPr>
+                  <pic:blipFill>
+                    <a:blip r:embed="rId26">
+                      <a:extLst>
+                        <a:ext uri="{28A0092B-C50C-407E-A947-70E740481C1C}">
+                          <a14:useLocalDpi xmlns:a14="http://schemas.microsoft.com/office/drawing/2010/main" val="0"/>
+                        </a:ext>
+                      </a:extLst>
+                    </a:blip>
+                    <a:stretch>
+                      <a:fillRect/>
+                    </a:stretch>
+                  </pic:blipFill>
+                  <pic:spPr>
+                    <a:xfrm>
+                      <a:off x="0" y="0"/>
+                      <a:ext cx="3610479" cy="466790"/>
+                    </a:xfrm>
+                    <a:prstGeom prst="rect">
+                      <a:avLst/>
+                    </a:prstGeom>
+                  </pic:spPr>
+                </pic:pic>
+              </a:graphicData>
+            </a:graphic>
+          </wp:inline>
+        </w:drawing>
+      </w:r>
+    </w:p>
+    <w:p>
+      <w:pPr>
+        <w:pStyle w:val="a3"/>
+        <w:numPr>
+          <w:ilvl w:val="0"/>
+          <w:numId w:val="3"/>
+        </w:numPr>
+        <w:spacing w:line="480" w:lineRule="auto"/>
+        <w:ind w:firstLineChars="0"/>
+        <w:jc w:val="left"/>
+        <w:rPr>
+          <w:rFonts w:hint="eastAsia"/>
+        </w:rPr>
+      </w:pPr>
+      <w:r>
+        <w:rPr>
+          <w:rFonts w:hint="eastAsia"/>
+        </w:rPr>
+        <w:t>查看</w:t>
+      </w:r>
+      <w:r>
+        <w:rPr>
+          <w:rFonts w:hint="eastAsia"/>
+        </w:rPr>
+        <w:t>plb1</w:t>
+      </w:r>
+      <w:r>
+        <w:rPr>
+          <w:rFonts w:hint="eastAsia"/>
+        </w:rPr>
+        <w:t>的读书笔记记录</w:t>
+      </w:r>
+    </w:p>
+    <w:p>
+      <w:pPr>
+        <w:spacing w:line="480" w:lineRule="auto"/>
+        <w:ind w:left="420" w:firstLine="420"/>
+        <w:jc w:val="left"/>
+        <w:rPr>
+          <w:rFonts w:hint="eastAsia"/>
+        </w:rPr>
+      </w:pPr>
+      <w:r>
+        <w:rPr>
+          <w:rFonts w:hint="eastAsia"/>
+          <w:noProof/>
+        </w:rPr>
+        <w:drawing>
+          <wp:inline distT="0" distB="0" distL="0" distR="0">
+            <wp:extent cx="1962424" cy="400106"/>
+            <wp:effectExtent l="0" t="0" r="0" b="0"/>
+            <wp:docPr id="23" name="图片 23"/>
+            <wp:cNvGraphicFramePr>
+              <a:graphicFrameLocks xmlns:a="http://schemas.openxmlformats.org/drawingml/2006/main" noChangeAspect="1"/>
+            </wp:cNvGraphicFramePr>
+            <a:graphic xmlns:a="http://schemas.openxmlformats.org/drawingml/2006/main">
+              <a:graphicData uri="http://schemas.openxmlformats.org/drawingml/2006/picture">
+                <pic:pic xmlns:pic="http://schemas.openxmlformats.org/drawingml/2006/picture">
+                  <pic:nvPicPr>
+                    <pic:cNvPr id="0" name="getnote.PNG"/>
+                    <pic:cNvPicPr/>
+                  </pic:nvPicPr>
+                  <pic:blipFill>
+                    <a:blip r:embed="rId27">
+                      <a:extLst>
+                        <a:ext uri="{28A0092B-C50C-407E-A947-70E740481C1C}">
+                          <a14:useLocalDpi xmlns:a14="http://schemas.microsoft.com/office/drawing/2010/main" val="0"/>
+                        </a:ext>
+                      </a:extLst>
+                    </a:blip>
+                    <a:stretch>
+                      <a:fillRect/>
+                    </a:stretch>
+                  </pic:blipFill>
+                  <pic:spPr>
+                    <a:xfrm>
+                      <a:off x="0" y="0"/>
+                      <a:ext cx="1962424" cy="400106"/>
+                    </a:xfrm>
+                    <a:prstGeom prst="rect">
+                      <a:avLst/>
+                    </a:prstGeom>
+                  </pic:spPr>
+                </pic:pic>
+              </a:graphicData>
+            </a:graphic>
+          </wp:inline>
+        </w:drawing>
+      </w:r>
+    </w:p>
+    <w:p>
+      <w:pPr>
+        <w:spacing w:line="480" w:lineRule="auto"/>
+        <w:ind w:left="360" w:firstLine="420"/>
+        <w:jc w:val="left"/>
+        <w:rPr>
+          <w:rFonts w:hint="eastAsia"/>
+        </w:rPr>
+      </w:pPr>
+      <w:r>
+        <w:rPr>
+          <w:rFonts w:hint="eastAsia"/>
+          <w:noProof/>
+        </w:rPr>
+        <w:drawing>
+          <wp:inline distT="0" distB="0" distL="0" distR="0">
+            <wp:extent cx="2429214" cy="342948"/>
+            <wp:effectExtent l="0" t="0" r="0" b="0"/>
+            <wp:docPr id="18" name="图片 18"/>
+            <wp:cNvGraphicFramePr>
+              <a:graphicFrameLocks xmlns:a="http://schemas.openxmlformats.org/drawingml/2006/main" noChangeAspect="1"/>
+            </wp:cNvGraphicFramePr>
+            <a:graphic xmlns:a="http://schemas.openxmlformats.org/drawingml/2006/main">
+              <a:graphicData uri="http://schemas.openxmlformats.org/drawingml/2006/picture">
+                <pic:pic xmlns:pic="http://schemas.openxmlformats.org/drawingml/2006/picture">
+                  <pic:nvPicPr>
+                    <pic:cNvPr id="0" name="notes got.PNG"/>
+                    <pic:cNvPicPr/>
+                  </pic:nvPicPr>
+                  <pic:blipFill>
+                    <a:blip r:embed="rId28">
+                      <a:extLst>
+                        <a:ext uri="{28A0092B-C50C-407E-A947-70E740481C1C}">
+                          <a14:useLocalDpi xmlns:a14="http://schemas.microsoft.com/office/drawing/2010/main" val="0"/>
+                        </a:ext>
+                      </a:extLst>
+                    </a:blip>
+                    <a:stretch>
+                      <a:fillRect/>
+                    </a:stretch>
+                  </pic:blipFill>
+                  <pic:spPr>
+                    <a:xfrm>
+                      <a:off x="0" y="0"/>
+                      <a:ext cx="2429214" cy="342948"/>
+                    </a:xfrm>
+                    <a:prstGeom prst="rect">
+                      <a:avLst/>
+                    </a:prstGeom>
+                  </pic:spPr>
+                </pic:pic>
+              </a:graphicData>
+            </a:graphic>
+          </wp:inline>
+        </w:drawing>
+      </w:r>
+    </w:p>
+    <w:p>
+      <w:pPr>
+        <w:pStyle w:val="a3"/>
+        <w:numPr>
+          <w:ilvl w:val="0"/>
+          <w:numId w:val="3"/>
+        </w:numPr>
+        <w:spacing w:line="480" w:lineRule="auto"/>
+        <w:ind w:firstLineChars="0"/>
+        <w:jc w:val="left"/>
+        <w:rPr>
+          <w:rFonts w:hint="eastAsia"/>
+        </w:rPr>
+      </w:pPr>
+      <w:r>
+        <w:rPr>
+          <w:rFonts w:hint="eastAsia"/>
+        </w:rPr>
+        <w:t>查看</w:t>
+      </w:r>
+      <w:r>
+        <w:rPr>
+          <w:rFonts w:hint="eastAsia"/>
+        </w:rPr>
+        <w:t>plb1</w:t>
+      </w:r>
+      <w:r>
+        <w:rPr>
+          <w:rFonts w:hint="eastAsia"/>
+        </w:rPr>
+        <w:t>的书评记录</w:t>
+      </w:r>
+    </w:p>
+    <w:p>
+      <w:pPr>
+        <w:spacing w:line="480" w:lineRule="auto"/>
+        <w:ind w:left="420" w:firstLine="420"/>
+        <w:jc w:val="left"/>
+        <w:rPr>
+          <w:rFonts w:hint="eastAsia"/>
+        </w:rPr>
+      </w:pPr>
+      <w:r>
+        <w:rPr>
+          <w:noProof/>
+        </w:rPr>
+        <w:drawing>
+          <wp:inline distT="0" distB="0" distL="0" distR="0" wp14:anchorId="05CACC8A" wp14:editId="50158BEB">
+            <wp:extent cx="2019582" cy="362001"/>
+            <wp:effectExtent l="0" t="0" r="0" b="0"/>
+            <wp:docPr id="25" name="图片 25"/>
+            <wp:cNvGraphicFramePr>
+              <a:graphicFrameLocks xmlns:a="http://schemas.openxmlformats.org/drawingml/2006/main" noChangeAspect="1"/>
+            </wp:cNvGraphicFramePr>
+            <a:graphic xmlns:a="http://schemas.openxmlformats.org/drawingml/2006/main">
+              <a:graphicData uri="http://schemas.openxmlformats.org/drawingml/2006/picture">
+                <pic:pic xmlns:pic="http://schemas.openxmlformats.org/drawingml/2006/picture">
+                  <pic:nvPicPr>
+                    <pic:cNvPr id="0" name="getcomment.PNG"/>
+                    <pic:cNvPicPr/>
+                  </pic:nvPicPr>
+                  <pic:blipFill>
+                    <a:blip r:embed="rId29">
+                      <a:extLst>
+                        <a:ext uri="{28A0092B-C50C-407E-A947-70E740481C1C}">
+                          <a14:useLocalDpi xmlns:a14="http://schemas.microsoft.com/office/drawing/2010/main" val="0"/>
+                        </a:ext>
+                      </a:extLst>
+                    </a:blip>
+                    <a:stretch>
+                      <a:fillRect/>
+                    </a:stretch>
+                  </pic:blipFill>
+                  <pic:spPr>
+                    <a:xfrm>
+                      <a:off x="0" y="0"/>
+                      <a:ext cx="2019582" cy="362001"/>
+                    </a:xfrm>
+                    <a:prstGeom prst="rect">
+                      <a:avLst/>
+                    </a:prstGeom>
+                  </pic:spPr>
+                </pic:pic>
+              </a:graphicData>
+            </a:graphic>
+          </wp:inline>
+        </w:drawing>
+      </w:r>
+    </w:p>
+    <w:p>
+      <w:pPr>
+        <w:spacing w:line="480" w:lineRule="auto"/>
+        <w:ind w:left="420" w:firstLine="420"/>
+        <w:jc w:val="left"/>
+        <w:rPr>
+          <w:rFonts w:hint="eastAsia"/>
+        </w:rPr>
+      </w:pPr>
+      <w:r>
+        <w:rPr>
+          <w:rFonts w:hint="eastAsia"/>
+          <w:noProof/>
+        </w:rPr>
+        <w:drawing>
+          <wp:inline distT="0" distB="0" distL="0" distR="0">
+            <wp:extent cx="3439005" cy="419159"/>
+            <wp:effectExtent l="0" t="0" r="0" b="0"/>
+            <wp:docPr id="26" name="图片 26"/>
+            <wp:cNvGraphicFramePr>
+              <a:graphicFrameLocks xmlns:a="http://schemas.openxmlformats.org/drawingml/2006/main" noChangeAspect="1"/>
+            </wp:cNvGraphicFramePr>
+            <a:graphic xmlns:a="http://schemas.openxmlformats.org/drawingml/2006/main">
+              <a:graphicData uri="http://schemas.openxmlformats.org/drawingml/2006/picture">
+                <pic:pic xmlns:pic="http://schemas.openxmlformats.org/drawingml/2006/picture">
+                  <pic:nvPicPr>
+                    <pic:cNvPr id="0" name="comment got.PNG"/>
+                    <pic:cNvPicPr/>
+                  </pic:nvPicPr>
+                  <pic:blipFill>
+                    <a:blip r:embed="rId30">
+                      <a:extLst>
+                        <a:ext uri="{28A0092B-C50C-407E-A947-70E740481C1C}">
+                          <a14:useLocalDpi xmlns:a14="http://schemas.microsoft.com/office/drawing/2010/main" val="0"/>
+                        </a:ext>
+                      </a:extLst>
+                    </a:blip>
+                    <a:stretch>
+                      <a:fillRect/>
+                    </a:stretch>
+                  </pic:blipFill>
+                  <pic:spPr>
+                    <a:xfrm>
+                      <a:off x="0" y="0"/>
+                      <a:ext cx="3439005" cy="419159"/>
+                    </a:xfrm>
+                    <a:prstGeom prst="rect">
+                      <a:avLst/>
+                    </a:prstGeom>
+                  </pic:spPr>
+                </pic:pic>
+              </a:graphicData>
+            </a:graphic>
+          </wp:inline>
+        </w:drawing>
+      </w:r>
+    </w:p>
+    <w:p>
+      <w:pPr>
+        <w:spacing w:line="480" w:lineRule="auto"/>
+        <w:jc w:val="left"/>
+      </w:pPr>
     </w:p>
     <w:p>
       <w:pPr>

</xml_diff>